<commit_message>
Progress chart page working fully.
</commit_message>
<xml_diff>
--- a/progym_structure.docx
+++ b/progym_structure.docx
@@ -92,11 +92,9 @@
           <w:numId w:val="3"/>
         </w:numPr>
       </w:pPr>
-      <w:proofErr w:type="gramStart"/>
       <w:r>
         <w:t>.env</w:t>
       </w:r>
-      <w:proofErr w:type="gramEnd"/>
       <w:r>
         <w:t xml:space="preserve"> </w:t>
       </w:r>
@@ -290,7 +288,1448 @@
       </w:r>
     </w:p>
     <w:p/>
+    <w:p>
+      <w:r>
+        <w:rPr>
+          <w:rFonts w:ascii="MS Gothic" w:eastAsia="MS Gothic" w:hAnsi="MS Gothic" w:cs="MS Gothic" w:hint="eastAsia"/>
+        </w:rPr>
+        <w:t>├</w:t>
+      </w:r>
+      <w:r>
+        <w:rPr>
+          <w:rFonts w:ascii="Aptos" w:hAnsi="Aptos" w:cs="Aptos"/>
+        </w:rPr>
+        <w:t>──</w:t>
+      </w:r>
+      <w:r>
+        <w:t xml:space="preserve"> App.js</w:t>
+      </w:r>
+    </w:p>
+    <w:p>
+      <w:r>
+        <w:rPr>
+          <w:rFonts w:ascii="MS Gothic" w:eastAsia="MS Gothic" w:hAnsi="MS Gothic" w:cs="MS Gothic" w:hint="eastAsia"/>
+        </w:rPr>
+        <w:t>├</w:t>
+      </w:r>
+      <w:r>
+        <w:rPr>
+          <w:rFonts w:ascii="Aptos" w:hAnsi="Aptos" w:cs="Aptos"/>
+        </w:rPr>
+        <w:t>──</w:t>
+      </w:r>
+      <w:r>
+        <w:t xml:space="preserve"> App.test.js</w:t>
+      </w:r>
+    </w:p>
+    <w:p>
+      <w:r>
+        <w:rPr>
+          <w:rFonts w:ascii="MS Gothic" w:eastAsia="MS Gothic" w:hAnsi="MS Gothic" w:cs="MS Gothic" w:hint="eastAsia"/>
+        </w:rPr>
+        <w:t>├</w:t>
+      </w:r>
+      <w:r>
+        <w:rPr>
+          <w:rFonts w:ascii="Aptos" w:hAnsi="Aptos" w:cs="Aptos"/>
+        </w:rPr>
+        <w:t>──</w:t>
+      </w:r>
+      <w:r>
+        <w:t xml:space="preserve"> index.js</w:t>
+      </w:r>
+    </w:p>
+    <w:p>
+      <w:r>
+        <w:rPr>
+          <w:rFonts w:ascii="MS Gothic" w:eastAsia="MS Gothic" w:hAnsi="MS Gothic" w:cs="MS Gothic" w:hint="eastAsia"/>
+        </w:rPr>
+        <w:t>├</w:t>
+      </w:r>
+      <w:r>
+        <w:rPr>
+          <w:rFonts w:ascii="Aptos" w:hAnsi="Aptos" w:cs="Aptos"/>
+        </w:rPr>
+        <w:t>──</w:t>
+      </w:r>
+      <w:r>
+        <w:t xml:space="preserve"> reportWebVitals.js</w:t>
+      </w:r>
+    </w:p>
+    <w:p>
+      <w:r>
+        <w:rPr>
+          <w:rFonts w:ascii="MS Gothic" w:eastAsia="MS Gothic" w:hAnsi="MS Gothic" w:cs="MS Gothic" w:hint="eastAsia"/>
+        </w:rPr>
+        <w:t>├</w:t>
+      </w:r>
+      <w:r>
+        <w:rPr>
+          <w:rFonts w:ascii="Aptos" w:hAnsi="Aptos" w:cs="Aptos"/>
+        </w:rPr>
+        <w:t>──</w:t>
+      </w:r>
+      <w:r>
+        <w:t xml:space="preserve"> setupTests.js</w:t>
+      </w:r>
+    </w:p>
+    <w:p>
+      <w:r>
+        <w:rPr>
+          <w:rFonts w:ascii="MS Gothic" w:eastAsia="MS Gothic" w:hAnsi="MS Gothic" w:cs="MS Gothic" w:hint="eastAsia"/>
+        </w:rPr>
+        <w:lastRenderedPageBreak/>
+        <w:t>├</w:t>
+      </w:r>
+      <w:r>
+        <w:rPr>
+          <w:rFonts w:ascii="Aptos" w:hAnsi="Aptos" w:cs="Aptos"/>
+        </w:rPr>
+        <w:t>──</w:t>
+      </w:r>
+      <w:r>
+        <w:t xml:space="preserve"> context/</w:t>
+      </w:r>
+    </w:p>
+    <w:p>
+      <w:r>
+        <w:t>│   └── UserContext.js</w:t>
+      </w:r>
+    </w:p>
+    <w:p>
+      <w:r>
+        <w:rPr>
+          <w:rFonts w:ascii="MS Gothic" w:eastAsia="MS Gothic" w:hAnsi="MS Gothic" w:cs="MS Gothic" w:hint="eastAsia"/>
+        </w:rPr>
+        <w:t>├</w:t>
+      </w:r>
+      <w:r>
+        <w:rPr>
+          <w:rFonts w:ascii="Aptos" w:hAnsi="Aptos" w:cs="Aptos"/>
+        </w:rPr>
+        <w:t>──</w:t>
+      </w:r>
+      <w:r>
+        <w:t xml:space="preserve"> components/</w:t>
+      </w:r>
+    </w:p>
+    <w:p>
+      <w:r>
+        <w:t xml:space="preserve">│   </w:t>
+      </w:r>
+      <w:r>
+        <w:rPr>
+          <w:rFonts w:ascii="MS Gothic" w:eastAsia="MS Gothic" w:hAnsi="MS Gothic" w:cs="MS Gothic" w:hint="eastAsia"/>
+        </w:rPr>
+        <w:t>├</w:t>
+      </w:r>
+      <w:r>
+        <w:rPr>
+          <w:rFonts w:ascii="Aptos" w:hAnsi="Aptos" w:cs="Aptos"/>
+        </w:rPr>
+        <w:t>──</w:t>
+      </w:r>
+      <w:r>
+        <w:t xml:space="preserve"> Footer.jsx</w:t>
+      </w:r>
+    </w:p>
+    <w:p>
+      <w:r>
+        <w:t xml:space="preserve">│   </w:t>
+      </w:r>
+      <w:r>
+        <w:rPr>
+          <w:rFonts w:ascii="MS Gothic" w:eastAsia="MS Gothic" w:hAnsi="MS Gothic" w:cs="MS Gothic" w:hint="eastAsia"/>
+        </w:rPr>
+        <w:t>├</w:t>
+      </w:r>
+      <w:r>
+        <w:rPr>
+          <w:rFonts w:ascii="Aptos" w:hAnsi="Aptos" w:cs="Aptos"/>
+        </w:rPr>
+        <w:t>──</w:t>
+      </w:r>
+      <w:r>
+        <w:t xml:space="preserve"> Navbar.jsx</w:t>
+      </w:r>
+    </w:p>
+    <w:p>
+      <w:r>
+        <w:t xml:space="preserve">│   </w:t>
+      </w:r>
+      <w:r>
+        <w:rPr>
+          <w:rFonts w:ascii="MS Gothic" w:eastAsia="MS Gothic" w:hAnsi="MS Gothic" w:cs="MS Gothic" w:hint="eastAsia"/>
+        </w:rPr>
+        <w:t>├</w:t>
+      </w:r>
+      <w:r>
+        <w:rPr>
+          <w:rFonts w:ascii="Aptos" w:hAnsi="Aptos" w:cs="Aptos"/>
+        </w:rPr>
+        <w:t>──</w:t>
+      </w:r>
+      <w:r>
+        <w:t xml:space="preserve"> ScrollToTop.jsx</w:t>
+      </w:r>
+    </w:p>
+    <w:p>
+      <w:r>
+        <w:t xml:space="preserve">│   </w:t>
+      </w:r>
+      <w:r>
+        <w:rPr>
+          <w:rFonts w:ascii="MS Gothic" w:eastAsia="MS Gothic" w:hAnsi="MS Gothic" w:cs="MS Gothic" w:hint="eastAsia"/>
+        </w:rPr>
+        <w:t>├</w:t>
+      </w:r>
+      <w:r>
+        <w:rPr>
+          <w:rFonts w:ascii="Aptos" w:hAnsi="Aptos" w:cs="Aptos"/>
+        </w:rPr>
+        <w:t>──</w:t>
+      </w:r>
+      <w:r>
+        <w:t xml:space="preserve"> WorkoutCharts.jsx</w:t>
+      </w:r>
+    </w:p>
+    <w:p>
+      <w:r>
+        <w:t xml:space="preserve">│   </w:t>
+      </w:r>
+      <w:r>
+        <w:rPr>
+          <w:rFonts w:ascii="MS Gothic" w:eastAsia="MS Gothic" w:hAnsi="MS Gothic" w:cs="MS Gothic" w:hint="eastAsia"/>
+        </w:rPr>
+        <w:t>├</w:t>
+      </w:r>
+      <w:r>
+        <w:rPr>
+          <w:rFonts w:ascii="Aptos" w:hAnsi="Aptos" w:cs="Aptos"/>
+        </w:rPr>
+        <w:t>──</w:t>
+      </w:r>
+      <w:r>
+        <w:t xml:space="preserve"> charts/</w:t>
+      </w:r>
+    </w:p>
+    <w:p>
+      <w:r>
+        <w:t xml:space="preserve">│   │   </w:t>
+      </w:r>
+      <w:r>
+        <w:rPr>
+          <w:rFonts w:ascii="MS Gothic" w:eastAsia="MS Gothic" w:hAnsi="MS Gothic" w:cs="MS Gothic" w:hint="eastAsia"/>
+        </w:rPr>
+        <w:t>├</w:t>
+      </w:r>
+      <w:r>
+        <w:rPr>
+          <w:rFonts w:ascii="Aptos" w:hAnsi="Aptos" w:cs="Aptos"/>
+        </w:rPr>
+        <w:t>──</w:t>
+      </w:r>
+      <w:r>
+        <w:t xml:space="preserve"> CalorieProgressBar.jsx</w:t>
+      </w:r>
+    </w:p>
+    <w:p>
+      <w:r>
+        <w:t xml:space="preserve">│   │   </w:t>
+      </w:r>
+      <w:r>
+        <w:rPr>
+          <w:rFonts w:ascii="MS Gothic" w:eastAsia="MS Gothic" w:hAnsi="MS Gothic" w:cs="MS Gothic" w:hint="eastAsia"/>
+        </w:rPr>
+        <w:t>├</w:t>
+      </w:r>
+      <w:r>
+        <w:rPr>
+          <w:rFonts w:ascii="Aptos" w:hAnsi="Aptos" w:cs="Aptos"/>
+        </w:rPr>
+        <w:t>──</w:t>
+      </w:r>
+      <w:r>
+        <w:t xml:space="preserve"> LineCalorieHistory.jsx</w:t>
+      </w:r>
+    </w:p>
+    <w:p>
+      <w:r>
+        <w:t xml:space="preserve">│   │   </w:t>
+      </w:r>
+      <w:r>
+        <w:rPr>
+          <w:rFonts w:ascii="MS Gothic" w:eastAsia="MS Gothic" w:hAnsi="MS Gothic" w:cs="MS Gothic" w:hint="eastAsia"/>
+        </w:rPr>
+        <w:t>├</w:t>
+      </w:r>
+      <w:r>
+        <w:rPr>
+          <w:rFonts w:ascii="Aptos" w:hAnsi="Aptos" w:cs="Aptos"/>
+        </w:rPr>
+        <w:t>──</w:t>
+      </w:r>
+      <w:r>
+        <w:t xml:space="preserve"> LineWorkoutTrend.jsx</w:t>
+      </w:r>
+    </w:p>
+    <w:p>
+      <w:r>
+        <w:t xml:space="preserve">│   │   </w:t>
+      </w:r>
+      <w:r>
+        <w:rPr>
+          <w:rFonts w:ascii="MS Gothic" w:eastAsia="MS Gothic" w:hAnsi="MS Gothic" w:cs="MS Gothic" w:hint="eastAsia"/>
+        </w:rPr>
+        <w:t>├</w:t>
+      </w:r>
+      <w:r>
+        <w:rPr>
+          <w:rFonts w:ascii="Aptos" w:hAnsi="Aptos" w:cs="Aptos"/>
+        </w:rPr>
+        <w:t>──</w:t>
+      </w:r>
+      <w:r>
+        <w:t xml:space="preserve"> MacroPieChart.jsx</w:t>
+      </w:r>
+    </w:p>
+    <w:p>
+      <w:r>
+        <w:t>│   │   └── WaterJarProgress.jsx</w:t>
+      </w:r>
+    </w:p>
+    <w:p>
+      <w:r>
+        <w:t>│   └── mealplan/</w:t>
+      </w:r>
+    </w:p>
+    <w:p>
+      <w:r>
+        <w:t xml:space="preserve">│       </w:t>
+      </w:r>
+      <w:r>
+        <w:rPr>
+          <w:rFonts w:ascii="MS Gothic" w:eastAsia="MS Gothic" w:hAnsi="MS Gothic" w:cs="MS Gothic" w:hint="eastAsia"/>
+        </w:rPr>
+        <w:t>├</w:t>
+      </w:r>
+      <w:r>
+        <w:rPr>
+          <w:rFonts w:ascii="Aptos" w:hAnsi="Aptos" w:cs="Aptos"/>
+        </w:rPr>
+        <w:t>──</w:t>
+      </w:r>
+      <w:r>
+        <w:t xml:space="preserve"> MealItem.jsx</w:t>
+      </w:r>
+    </w:p>
+    <w:p>
+      <w:r>
+        <w:t>│       └── MealPlanCard.jsx</w:t>
+      </w:r>
+    </w:p>
+    <w:p>
+      <w:r>
+        <w:rPr>
+          <w:rFonts w:ascii="MS Gothic" w:eastAsia="MS Gothic" w:hAnsi="MS Gothic" w:cs="MS Gothic" w:hint="eastAsia"/>
+        </w:rPr>
+        <w:t>├</w:t>
+      </w:r>
+      <w:r>
+        <w:rPr>
+          <w:rFonts w:ascii="Aptos" w:hAnsi="Aptos" w:cs="Aptos"/>
+        </w:rPr>
+        <w:t>──</w:t>
+      </w:r>
+      <w:r>
+        <w:t xml:space="preserve"> pages/</w:t>
+      </w:r>
+    </w:p>
+    <w:p>
+      <w:r>
+        <w:t xml:space="preserve">│   </w:t>
+      </w:r>
+      <w:r>
+        <w:rPr>
+          <w:rFonts w:ascii="MS Gothic" w:eastAsia="MS Gothic" w:hAnsi="MS Gothic" w:cs="MS Gothic" w:hint="eastAsia"/>
+        </w:rPr>
+        <w:t>├</w:t>
+      </w:r>
+      <w:r>
+        <w:rPr>
+          <w:rFonts w:ascii="Aptos" w:hAnsi="Aptos" w:cs="Aptos"/>
+        </w:rPr>
+        <w:t>──</w:t>
+      </w:r>
+      <w:r>
+        <w:t xml:space="preserve"> AdminDashboard.jsx</w:t>
+      </w:r>
+    </w:p>
+    <w:p>
+      <w:r>
+        <w:t xml:space="preserve">│   </w:t>
+      </w:r>
+      <w:r>
+        <w:rPr>
+          <w:rFonts w:ascii="MS Gothic" w:eastAsia="MS Gothic" w:hAnsi="MS Gothic" w:cs="MS Gothic" w:hint="eastAsia"/>
+        </w:rPr>
+        <w:t>├</w:t>
+      </w:r>
+      <w:r>
+        <w:rPr>
+          <w:rFonts w:ascii="Aptos" w:hAnsi="Aptos" w:cs="Aptos"/>
+        </w:rPr>
+        <w:t>──</w:t>
+      </w:r>
+      <w:r>
+        <w:t xml:space="preserve"> BulkingStrategy.jsx</w:t>
+      </w:r>
+    </w:p>
+    <w:p>
+      <w:r>
+        <w:t xml:space="preserve">│   </w:t>
+      </w:r>
+      <w:r>
+        <w:rPr>
+          <w:rFonts w:ascii="MS Gothic" w:eastAsia="MS Gothic" w:hAnsi="MS Gothic" w:cs="MS Gothic" w:hint="eastAsia"/>
+        </w:rPr>
+        <w:t>├</w:t>
+      </w:r>
+      <w:r>
+        <w:rPr>
+          <w:rFonts w:ascii="Aptos" w:hAnsi="Aptos" w:cs="Aptos"/>
+        </w:rPr>
+        <w:t>──</w:t>
+      </w:r>
+      <w:r>
+        <w:t xml:space="preserve"> CuttingStrategy.jsx</w:t>
+      </w:r>
+    </w:p>
+    <w:p>
+      <w:r>
+        <w:t xml:space="preserve">│   </w:t>
+      </w:r>
+      <w:r>
+        <w:rPr>
+          <w:rFonts w:ascii="MS Gothic" w:eastAsia="MS Gothic" w:hAnsi="MS Gothic" w:cs="MS Gothic" w:hint="eastAsia"/>
+        </w:rPr>
+        <w:t>├</w:t>
+      </w:r>
+      <w:r>
+        <w:rPr>
+          <w:rFonts w:ascii="Aptos" w:hAnsi="Aptos" w:cs="Aptos"/>
+        </w:rPr>
+        <w:t>──</w:t>
+      </w:r>
+      <w:r>
+        <w:t xml:space="preserve"> EditProfile.jsx</w:t>
+      </w:r>
+    </w:p>
+    <w:p>
+      <w:r>
+        <w:t xml:space="preserve">│   </w:t>
+      </w:r>
+      <w:r>
+        <w:rPr>
+          <w:rFonts w:ascii="MS Gothic" w:eastAsia="MS Gothic" w:hAnsi="MS Gothic" w:cs="MS Gothic" w:hint="eastAsia"/>
+        </w:rPr>
+        <w:t>├</w:t>
+      </w:r>
+      <w:r>
+        <w:rPr>
+          <w:rFonts w:ascii="Aptos" w:hAnsi="Aptos" w:cs="Aptos"/>
+        </w:rPr>
+        <w:t>──</w:t>
+      </w:r>
+      <w:r>
+        <w:t xml:space="preserve"> Exercises.jsx</w:t>
+      </w:r>
+    </w:p>
+    <w:p>
+      <w:r>
+        <w:t xml:space="preserve">│   </w:t>
+      </w:r>
+      <w:r>
+        <w:rPr>
+          <w:rFonts w:ascii="MS Gothic" w:eastAsia="MS Gothic" w:hAnsi="MS Gothic" w:cs="MS Gothic" w:hint="eastAsia"/>
+        </w:rPr>
+        <w:t>├</w:t>
+      </w:r>
+      <w:r>
+        <w:rPr>
+          <w:rFonts w:ascii="Aptos" w:hAnsi="Aptos" w:cs="Aptos"/>
+        </w:rPr>
+        <w:t>──</w:t>
+      </w:r>
+      <w:r>
+        <w:t xml:space="preserve"> GymBot.jsx</w:t>
+      </w:r>
+    </w:p>
+    <w:p>
+      <w:r>
+        <w:t xml:space="preserve">│   </w:t>
+      </w:r>
+      <w:r>
+        <w:rPr>
+          <w:rFonts w:ascii="MS Gothic" w:eastAsia="MS Gothic" w:hAnsi="MS Gothic" w:cs="MS Gothic" w:hint="eastAsia"/>
+        </w:rPr>
+        <w:t>├</w:t>
+      </w:r>
+      <w:r>
+        <w:rPr>
+          <w:rFonts w:ascii="Aptos" w:hAnsi="Aptos" w:cs="Aptos"/>
+        </w:rPr>
+        <w:t>──</w:t>
+      </w:r>
+      <w:r>
+        <w:t xml:space="preserve"> GymBotApi.js</w:t>
+      </w:r>
+    </w:p>
+    <w:p>
+      <w:r>
+        <w:t xml:space="preserve">│   </w:t>
+      </w:r>
+      <w:r>
+        <w:rPr>
+          <w:rFonts w:ascii="MS Gothic" w:eastAsia="MS Gothic" w:hAnsi="MS Gothic" w:cs="MS Gothic" w:hint="eastAsia"/>
+        </w:rPr>
+        <w:t>├</w:t>
+      </w:r>
+      <w:r>
+        <w:rPr>
+          <w:rFonts w:ascii="Aptos" w:hAnsi="Aptos" w:cs="Aptos"/>
+        </w:rPr>
+        <w:t>──</w:t>
+      </w:r>
+      <w:r>
+        <w:t xml:space="preserve"> Home.jsx</w:t>
+      </w:r>
+    </w:p>
+    <w:p>
+      <w:r>
+        <w:lastRenderedPageBreak/>
+        <w:t xml:space="preserve">│   </w:t>
+      </w:r>
+      <w:r>
+        <w:rPr>
+          <w:rFonts w:ascii="MS Gothic" w:eastAsia="MS Gothic" w:hAnsi="MS Gothic" w:cs="MS Gothic" w:hint="eastAsia"/>
+        </w:rPr>
+        <w:t>├</w:t>
+      </w:r>
+      <w:r>
+        <w:rPr>
+          <w:rFonts w:ascii="Aptos" w:hAnsi="Aptos" w:cs="Aptos"/>
+        </w:rPr>
+        <w:t>──</w:t>
+      </w:r>
+      <w:r>
+        <w:t xml:space="preserve"> Login.jsx</w:t>
+      </w:r>
+    </w:p>
+    <w:p>
+      <w:r>
+        <w:t xml:space="preserve">│   </w:t>
+      </w:r>
+      <w:r>
+        <w:rPr>
+          <w:rFonts w:ascii="MS Gothic" w:eastAsia="MS Gothic" w:hAnsi="MS Gothic" w:cs="MS Gothic" w:hint="eastAsia"/>
+        </w:rPr>
+        <w:t>├</w:t>
+      </w:r>
+      <w:r>
+        <w:rPr>
+          <w:rFonts w:ascii="Aptos" w:hAnsi="Aptos" w:cs="Aptos"/>
+        </w:rPr>
+        <w:t>──</w:t>
+      </w:r>
+      <w:r>
+        <w:t xml:space="preserve"> MealPlanner.jsx</w:t>
+      </w:r>
+    </w:p>
+    <w:p>
+      <w:r>
+        <w:t xml:space="preserve">│   </w:t>
+      </w:r>
+      <w:r>
+        <w:rPr>
+          <w:rFonts w:ascii="MS Gothic" w:eastAsia="MS Gothic" w:hAnsi="MS Gothic" w:cs="MS Gothic" w:hint="eastAsia"/>
+        </w:rPr>
+        <w:t>├</w:t>
+      </w:r>
+      <w:r>
+        <w:rPr>
+          <w:rFonts w:ascii="Aptos" w:hAnsi="Aptos" w:cs="Aptos"/>
+        </w:rPr>
+        <w:t>──</w:t>
+      </w:r>
+      <w:r>
+        <w:t xml:space="preserve"> PremiumPage.jsx</w:t>
+      </w:r>
+    </w:p>
+    <w:p>
+      <w:r>
+        <w:t xml:space="preserve">│   </w:t>
+      </w:r>
+      <w:r>
+        <w:rPr>
+          <w:rFonts w:ascii="MS Gothic" w:eastAsia="MS Gothic" w:hAnsi="MS Gothic" w:cs="MS Gothic" w:hint="eastAsia"/>
+        </w:rPr>
+        <w:t>├</w:t>
+      </w:r>
+      <w:r>
+        <w:rPr>
+          <w:rFonts w:ascii="Aptos" w:hAnsi="Aptos" w:cs="Aptos"/>
+        </w:rPr>
+        <w:t>──</w:t>
+      </w:r>
+      <w:r>
+        <w:t xml:space="preserve"> Profile.jsx</w:t>
+      </w:r>
+    </w:p>
+    <w:p>
+      <w:r>
+        <w:t xml:space="preserve">│   </w:t>
+      </w:r>
+      <w:r>
+        <w:rPr>
+          <w:rFonts w:ascii="MS Gothic" w:eastAsia="MS Gothic" w:hAnsi="MS Gothic" w:cs="MS Gothic" w:hint="eastAsia"/>
+        </w:rPr>
+        <w:t>├</w:t>
+      </w:r>
+      <w:r>
+        <w:rPr>
+          <w:rFonts w:ascii="Aptos" w:hAnsi="Aptos" w:cs="Aptos"/>
+        </w:rPr>
+        <w:t>──</w:t>
+      </w:r>
+      <w:r>
+        <w:t xml:space="preserve"> ProgressCharts.jsx</w:t>
+      </w:r>
+    </w:p>
+    <w:p>
+      <w:r>
+        <w:t xml:space="preserve">│   </w:t>
+      </w:r>
+      <w:r>
+        <w:rPr>
+          <w:rFonts w:ascii="MS Gothic" w:eastAsia="MS Gothic" w:hAnsi="MS Gothic" w:cs="MS Gothic" w:hint="eastAsia"/>
+        </w:rPr>
+        <w:t>├</w:t>
+      </w:r>
+      <w:r>
+        <w:rPr>
+          <w:rFonts w:ascii="Aptos" w:hAnsi="Aptos" w:cs="Aptos"/>
+        </w:rPr>
+        <w:t>──</w:t>
+      </w:r>
+      <w:r>
+        <w:t xml:space="preserve"> Register.jsx</w:t>
+      </w:r>
+    </w:p>
+    <w:p>
+      <w:r>
+        <w:t xml:space="preserve">│   </w:t>
+      </w:r>
+      <w:r>
+        <w:rPr>
+          <w:rFonts w:ascii="MS Gothic" w:eastAsia="MS Gothic" w:hAnsi="MS Gothic" w:cs="MS Gothic" w:hint="eastAsia"/>
+        </w:rPr>
+        <w:t>├</w:t>
+      </w:r>
+      <w:r>
+        <w:rPr>
+          <w:rFonts w:ascii="Aptos" w:hAnsi="Aptos" w:cs="Aptos"/>
+        </w:rPr>
+        <w:t>──</w:t>
+      </w:r>
+      <w:r>
+        <w:t xml:space="preserve"> SupplementGuide.jsx</w:t>
+      </w:r>
+    </w:p>
+    <w:p>
+      <w:r>
+        <w:t xml:space="preserve">│   </w:t>
+      </w:r>
+      <w:r>
+        <w:rPr>
+          <w:rFonts w:ascii="MS Gothic" w:eastAsia="MS Gothic" w:hAnsi="MS Gothic" w:cs="MS Gothic" w:hint="eastAsia"/>
+        </w:rPr>
+        <w:t>├</w:t>
+      </w:r>
+      <w:r>
+        <w:rPr>
+          <w:rFonts w:ascii="Aptos" w:hAnsi="Aptos" w:cs="Aptos"/>
+        </w:rPr>
+        <w:t>──</w:t>
+      </w:r>
+      <w:r>
+        <w:t xml:space="preserve"> Supplements.jsx</w:t>
+      </w:r>
+    </w:p>
+    <w:p>
+      <w:r>
+        <w:t xml:space="preserve">│   </w:t>
+      </w:r>
+      <w:r>
+        <w:rPr>
+          <w:rFonts w:ascii="MS Gothic" w:eastAsia="MS Gothic" w:hAnsi="MS Gothic" w:cs="MS Gothic" w:hint="eastAsia"/>
+        </w:rPr>
+        <w:t>├</w:t>
+      </w:r>
+      <w:r>
+        <w:rPr>
+          <w:rFonts w:ascii="Aptos" w:hAnsi="Aptos" w:cs="Aptos"/>
+        </w:rPr>
+        <w:t>──</w:t>
+      </w:r>
+      <w:r>
+        <w:t xml:space="preserve"> TrackWorkout.jsx</w:t>
+      </w:r>
+    </w:p>
+    <w:p>
+      <w:r>
+        <w:t xml:space="preserve">│   </w:t>
+      </w:r>
+      <w:r>
+        <w:rPr>
+          <w:rFonts w:ascii="MS Gothic" w:eastAsia="MS Gothic" w:hAnsi="MS Gothic" w:cs="MS Gothic" w:hint="eastAsia"/>
+        </w:rPr>
+        <w:t>├</w:t>
+      </w:r>
+      <w:r>
+        <w:rPr>
+          <w:rFonts w:ascii="Aptos" w:hAnsi="Aptos" w:cs="Aptos"/>
+        </w:rPr>
+        <w:t>──</w:t>
+      </w:r>
+      <w:r>
+        <w:t xml:space="preserve"> Upgrade.jsx</w:t>
+      </w:r>
+    </w:p>
+    <w:p>
+      <w:r>
+        <w:t>│   └── Workouts.jsx</w:t>
+      </w:r>
+    </w:p>
+    <w:p>
+      <w:r>
+        <w:rPr>
+          <w:rFonts w:ascii="MS Gothic" w:eastAsia="MS Gothic" w:hAnsi="MS Gothic" w:cs="MS Gothic" w:hint="eastAsia"/>
+        </w:rPr>
+        <w:t>├</w:t>
+      </w:r>
+      <w:r>
+        <w:rPr>
+          <w:rFonts w:ascii="Aptos" w:hAnsi="Aptos" w:cs="Aptos"/>
+        </w:rPr>
+        <w:t>──</w:t>
+      </w:r>
+      <w:r>
+        <w:t xml:space="preserve"> services/</w:t>
+      </w:r>
+    </w:p>
+    <w:p>
+      <w:r>
+        <w:t>│   └── mealPlannerService.js</w:t>
+      </w:r>
+    </w:p>
+    <w:p>
+      <w:r>
+        <w:rPr>
+          <w:rFonts w:ascii="MS Gothic" w:eastAsia="MS Gothic" w:hAnsi="MS Gothic" w:cs="MS Gothic" w:hint="eastAsia"/>
+        </w:rPr>
+        <w:t>├</w:t>
+      </w:r>
+      <w:r>
+        <w:rPr>
+          <w:rFonts w:ascii="Aptos" w:hAnsi="Aptos" w:cs="Aptos"/>
+        </w:rPr>
+        <w:t>──</w:t>
+      </w:r>
+      <w:r>
+        <w:t xml:space="preserve"> styles/</w:t>
+      </w:r>
+    </w:p>
+    <w:p>
+      <w:r>
+        <w:t xml:space="preserve">│   </w:t>
+      </w:r>
+      <w:r>
+        <w:rPr>
+          <w:rFonts w:ascii="MS Gothic" w:eastAsia="MS Gothic" w:hAnsi="MS Gothic" w:cs="MS Gothic" w:hint="eastAsia"/>
+        </w:rPr>
+        <w:t>├</w:t>
+      </w:r>
+      <w:r>
+        <w:rPr>
+          <w:rFonts w:ascii="Aptos" w:hAnsi="Aptos" w:cs="Aptos"/>
+        </w:rPr>
+        <w:t>──</w:t>
+      </w:r>
+      <w:r>
+        <w:t xml:space="preserve"> ExerciseStyles.js</w:t>
+      </w:r>
+    </w:p>
+    <w:p>
+      <w:r>
+        <w:t xml:space="preserve">│   </w:t>
+      </w:r>
+      <w:r>
+        <w:rPr>
+          <w:rFonts w:ascii="MS Gothic" w:eastAsia="MS Gothic" w:hAnsi="MS Gothic" w:cs="MS Gothic" w:hint="eastAsia"/>
+        </w:rPr>
+        <w:t>├</w:t>
+      </w:r>
+      <w:r>
+        <w:rPr>
+          <w:rFonts w:ascii="Aptos" w:hAnsi="Aptos" w:cs="Aptos"/>
+        </w:rPr>
+        <w:t>──</w:t>
+      </w:r>
+      <w:r>
+        <w:t xml:space="preserve"> Home.js</w:t>
+      </w:r>
+    </w:p>
+    <w:p>
+      <w:r>
+        <w:t xml:space="preserve">│   </w:t>
+      </w:r>
+      <w:r>
+        <w:rPr>
+          <w:rFonts w:ascii="MS Gothic" w:eastAsia="MS Gothic" w:hAnsi="MS Gothic" w:cs="MS Gothic" w:hint="eastAsia"/>
+        </w:rPr>
+        <w:t>├</w:t>
+      </w:r>
+      <w:r>
+        <w:rPr>
+          <w:rFonts w:ascii="Aptos" w:hAnsi="Aptos" w:cs="Aptos"/>
+        </w:rPr>
+        <w:t>──</w:t>
+      </w:r>
+      <w:r>
+        <w:t xml:space="preserve"> Login.js</w:t>
+      </w:r>
+    </w:p>
+    <w:p>
+      <w:r>
+        <w:t xml:space="preserve">│   </w:t>
+      </w:r>
+      <w:r>
+        <w:rPr>
+          <w:rFonts w:ascii="MS Gothic" w:eastAsia="MS Gothic" w:hAnsi="MS Gothic" w:cs="MS Gothic" w:hint="eastAsia"/>
+        </w:rPr>
+        <w:t>├</w:t>
+      </w:r>
+      <w:r>
+        <w:rPr>
+          <w:rFonts w:ascii="Aptos" w:hAnsi="Aptos" w:cs="Aptos"/>
+        </w:rPr>
+        <w:t>──</w:t>
+      </w:r>
+      <w:r>
+        <w:t xml:space="preserve"> PremiumPageStyle.js</w:t>
+      </w:r>
+    </w:p>
+    <w:p>
+      <w:r>
+        <w:t xml:space="preserve">│   </w:t>
+      </w:r>
+      <w:r>
+        <w:rPr>
+          <w:rFonts w:ascii="MS Gothic" w:eastAsia="MS Gothic" w:hAnsi="MS Gothic" w:cs="MS Gothic" w:hint="eastAsia"/>
+        </w:rPr>
+        <w:t>├</w:t>
+      </w:r>
+      <w:r>
+        <w:rPr>
+          <w:rFonts w:ascii="Aptos" w:hAnsi="Aptos" w:cs="Aptos"/>
+        </w:rPr>
+        <w:t>──</w:t>
+      </w:r>
+      <w:r>
+        <w:t xml:space="preserve"> ProfileStyles.js</w:t>
+      </w:r>
+    </w:p>
+    <w:p>
+      <w:r>
+        <w:t xml:space="preserve">│   </w:t>
+      </w:r>
+      <w:r>
+        <w:rPr>
+          <w:rFonts w:ascii="MS Gothic" w:eastAsia="MS Gothic" w:hAnsi="MS Gothic" w:cs="MS Gothic" w:hint="eastAsia"/>
+        </w:rPr>
+        <w:t>├</w:t>
+      </w:r>
+      <w:r>
+        <w:rPr>
+          <w:rFonts w:ascii="Aptos" w:hAnsi="Aptos" w:cs="Aptos"/>
+        </w:rPr>
+        <w:t>──</w:t>
+      </w:r>
+      <w:r>
+        <w:t xml:space="preserve"> Register.js</w:t>
+      </w:r>
+    </w:p>
+    <w:p>
+      <w:r>
+        <w:t xml:space="preserve">│   </w:t>
+      </w:r>
+      <w:r>
+        <w:rPr>
+          <w:rFonts w:ascii="MS Gothic" w:eastAsia="MS Gothic" w:hAnsi="MS Gothic" w:cs="MS Gothic" w:hint="eastAsia"/>
+        </w:rPr>
+        <w:t>├</w:t>
+      </w:r>
+      <w:r>
+        <w:rPr>
+          <w:rFonts w:ascii="Aptos" w:hAnsi="Aptos" w:cs="Aptos"/>
+        </w:rPr>
+        <w:t>──</w:t>
+      </w:r>
+      <w:r>
+        <w:t xml:space="preserve"> SupplementGuideStyles.js</w:t>
+      </w:r>
+    </w:p>
+    <w:p>
+      <w:r>
+        <w:t xml:space="preserve">│   </w:t>
+      </w:r>
+      <w:r>
+        <w:rPr>
+          <w:rFonts w:ascii="MS Gothic" w:eastAsia="MS Gothic" w:hAnsi="MS Gothic" w:cs="MS Gothic" w:hint="eastAsia"/>
+        </w:rPr>
+        <w:t>├</w:t>
+      </w:r>
+      <w:r>
+        <w:rPr>
+          <w:rFonts w:ascii="Aptos" w:hAnsi="Aptos" w:cs="Aptos"/>
+        </w:rPr>
+        <w:t>──</w:t>
+      </w:r>
+      <w:r>
+        <w:t xml:space="preserve"> TrackWorkout.js</w:t>
+      </w:r>
+    </w:p>
+    <w:p>
+      <w:r>
+        <w:t xml:space="preserve">│   </w:t>
+      </w:r>
+      <w:r>
+        <w:rPr>
+          <w:rFonts w:ascii="MS Gothic" w:eastAsia="MS Gothic" w:hAnsi="MS Gothic" w:cs="MS Gothic" w:hint="eastAsia"/>
+        </w:rPr>
+        <w:t>├</w:t>
+      </w:r>
+      <w:r>
+        <w:rPr>
+          <w:rFonts w:ascii="Aptos" w:hAnsi="Aptos" w:cs="Aptos"/>
+        </w:rPr>
+        <w:t>──</w:t>
+      </w:r>
+      <w:r>
+        <w:t xml:space="preserve"> WorkoutCharts.js</w:t>
+      </w:r>
+    </w:p>
+    <w:p>
+      <w:r>
+        <w:t xml:space="preserve">│   </w:t>
+      </w:r>
+      <w:r>
+        <w:rPr>
+          <w:rFonts w:ascii="MS Gothic" w:eastAsia="MS Gothic" w:hAnsi="MS Gothic" w:cs="MS Gothic" w:hint="eastAsia"/>
+        </w:rPr>
+        <w:t>├</w:t>
+      </w:r>
+      <w:r>
+        <w:rPr>
+          <w:rFonts w:ascii="Aptos" w:hAnsi="Aptos" w:cs="Aptos"/>
+        </w:rPr>
+        <w:t>──</w:t>
+      </w:r>
+      <w:r>
+        <w:t xml:space="preserve"> bulkingStrategyStyles.js</w:t>
+      </w:r>
+    </w:p>
+    <w:p>
+      <w:r>
+        <w:t xml:space="preserve">│   </w:t>
+      </w:r>
+      <w:r>
+        <w:rPr>
+          <w:rFonts w:ascii="MS Gothic" w:eastAsia="MS Gothic" w:hAnsi="MS Gothic" w:cs="MS Gothic" w:hint="eastAsia"/>
+        </w:rPr>
+        <w:t>├</w:t>
+      </w:r>
+      <w:r>
+        <w:rPr>
+          <w:rFonts w:ascii="Aptos" w:hAnsi="Aptos" w:cs="Aptos"/>
+        </w:rPr>
+        <w:t>──</w:t>
+      </w:r>
+      <w:r>
+        <w:t xml:space="preserve"> cuttingStrategyStyles.js</w:t>
+      </w:r>
+    </w:p>
+    <w:p>
+      <w:r>
+        <w:lastRenderedPageBreak/>
+        <w:t>│   └── premium/</w:t>
+      </w:r>
+    </w:p>
+    <w:p>
+      <w:r>
+        <w:t xml:space="preserve">│       </w:t>
+      </w:r>
+      <w:r>
+        <w:rPr>
+          <w:rFonts w:ascii="MS Gothic" w:eastAsia="MS Gothic" w:hAnsi="MS Gothic" w:cs="MS Gothic" w:hint="eastAsia"/>
+        </w:rPr>
+        <w:t>├</w:t>
+      </w:r>
+      <w:r>
+        <w:rPr>
+          <w:rFonts w:ascii="Aptos" w:hAnsi="Aptos" w:cs="Aptos"/>
+        </w:rPr>
+        <w:t>──</w:t>
+      </w:r>
+      <w:r>
+        <w:t xml:space="preserve"> GymBotStyle.js</w:t>
+      </w:r>
+    </w:p>
+    <w:p>
+      <w:r>
+        <w:t xml:space="preserve">│       </w:t>
+      </w:r>
+      <w:r>
+        <w:rPr>
+          <w:rFonts w:ascii="MS Gothic" w:eastAsia="MS Gothic" w:hAnsi="MS Gothic" w:cs="MS Gothic" w:hint="eastAsia"/>
+        </w:rPr>
+        <w:t>├</w:t>
+      </w:r>
+      <w:r>
+        <w:rPr>
+          <w:rFonts w:ascii="Aptos" w:hAnsi="Aptos" w:cs="Aptos"/>
+        </w:rPr>
+        <w:t>──</w:t>
+      </w:r>
+      <w:r>
+        <w:t xml:space="preserve"> MealPlannerStyles.js</w:t>
+      </w:r>
+    </w:p>
+    <w:p>
+      <w:r>
+        <w:t>│       └── ProgressChartsStyles.js</w:t>
+      </w:r>
+    </w:p>
     <w:p/>
+    <w:p>
+      <w:r>
+        <w:rPr>
+          <w:rFonts w:ascii="MS Gothic" w:eastAsia="MS Gothic" w:hAnsi="MS Gothic" w:cs="MS Gothic" w:hint="eastAsia"/>
+        </w:rPr>
+        <w:t>├</w:t>
+      </w:r>
+      <w:r>
+        <w:rPr>
+          <w:rFonts w:ascii="Aptos" w:hAnsi="Aptos" w:cs="Aptos"/>
+        </w:rPr>
+        <w:t>──</w:t>
+      </w:r>
+      <w:r>
+        <w:t xml:space="preserve"> server.js</w:t>
+      </w:r>
+    </w:p>
+    <w:p>
+      <w:r>
+        <w:rPr>
+          <w:rFonts w:ascii="MS Gothic" w:eastAsia="MS Gothic" w:hAnsi="MS Gothic" w:cs="MS Gothic" w:hint="eastAsia"/>
+        </w:rPr>
+        <w:t>├</w:t>
+      </w:r>
+      <w:r>
+        <w:rPr>
+          <w:rFonts w:ascii="Aptos" w:hAnsi="Aptos" w:cs="Aptos"/>
+        </w:rPr>
+        <w:t>──</w:t>
+      </w:r>
+      <w:r>
+        <w:t xml:space="preserve"> config/</w:t>
+      </w:r>
+    </w:p>
+    <w:p>
+      <w:r>
+        <w:t>│   └── db.js</w:t>
+      </w:r>
+    </w:p>
+    <w:p>
+      <w:r>
+        <w:rPr>
+          <w:rFonts w:ascii="MS Gothic" w:eastAsia="MS Gothic" w:hAnsi="MS Gothic" w:cs="MS Gothic" w:hint="eastAsia"/>
+        </w:rPr>
+        <w:t>├</w:t>
+      </w:r>
+      <w:r>
+        <w:rPr>
+          <w:rFonts w:ascii="Aptos" w:hAnsi="Aptos" w:cs="Aptos"/>
+        </w:rPr>
+        <w:t>──</w:t>
+      </w:r>
+      <w:r>
+        <w:t xml:space="preserve"> controllers/</w:t>
+      </w:r>
+    </w:p>
+    <w:p>
+      <w:r>
+        <w:t xml:space="preserve">│   </w:t>
+      </w:r>
+      <w:r>
+        <w:rPr>
+          <w:rFonts w:ascii="MS Gothic" w:eastAsia="MS Gothic" w:hAnsi="MS Gothic" w:cs="MS Gothic" w:hint="eastAsia"/>
+        </w:rPr>
+        <w:t>├</w:t>
+      </w:r>
+      <w:r>
+        <w:rPr>
+          <w:rFonts w:ascii="Aptos" w:hAnsi="Aptos" w:cs="Aptos"/>
+        </w:rPr>
+        <w:t>──</w:t>
+      </w:r>
+      <w:r>
+        <w:t xml:space="preserve"> authController.js</w:t>
+      </w:r>
+    </w:p>
+    <w:p>
+      <w:r>
+        <w:t xml:space="preserve">│   </w:t>
+      </w:r>
+      <w:r>
+        <w:rPr>
+          <w:rFonts w:ascii="MS Gothic" w:eastAsia="MS Gothic" w:hAnsi="MS Gothic" w:cs="MS Gothic" w:hint="eastAsia"/>
+        </w:rPr>
+        <w:t>├</w:t>
+      </w:r>
+      <w:r>
+        <w:rPr>
+          <w:rFonts w:ascii="Aptos" w:hAnsi="Aptos" w:cs="Aptos"/>
+        </w:rPr>
+        <w:t>──</w:t>
+      </w:r>
+      <w:r>
+        <w:t xml:space="preserve"> gymbotController.js</w:t>
+      </w:r>
+    </w:p>
+    <w:p>
+      <w:r>
+        <w:t xml:space="preserve">│   </w:t>
+      </w:r>
+      <w:r>
+        <w:rPr>
+          <w:rFonts w:ascii="MS Gothic" w:eastAsia="MS Gothic" w:hAnsi="MS Gothic" w:cs="MS Gothic" w:hint="eastAsia"/>
+        </w:rPr>
+        <w:t>├</w:t>
+      </w:r>
+      <w:r>
+        <w:rPr>
+          <w:rFonts w:ascii="Aptos" w:hAnsi="Aptos" w:cs="Aptos"/>
+        </w:rPr>
+        <w:t>──</w:t>
+      </w:r>
+      <w:r>
+        <w:t xml:space="preserve"> mealPlannerController.js</w:t>
+      </w:r>
+    </w:p>
+    <w:p>
+      <w:r>
+        <w:t xml:space="preserve">│   </w:t>
+      </w:r>
+      <w:r>
+        <w:rPr>
+          <w:rFonts w:ascii="MS Gothic" w:eastAsia="MS Gothic" w:hAnsi="MS Gothic" w:cs="MS Gothic" w:hint="eastAsia"/>
+        </w:rPr>
+        <w:t>├</w:t>
+      </w:r>
+      <w:r>
+        <w:rPr>
+          <w:rFonts w:ascii="Aptos" w:hAnsi="Aptos" w:cs="Aptos"/>
+        </w:rPr>
+        <w:t>──</w:t>
+      </w:r>
+      <w:r>
+        <w:t xml:space="preserve"> progressController.js</w:t>
+      </w:r>
+    </w:p>
+    <w:p>
+      <w:r>
+        <w:t>│   └── workoutController.js</w:t>
+      </w:r>
+    </w:p>
+    <w:p>
+      <w:r>
+        <w:rPr>
+          <w:rFonts w:ascii="MS Gothic" w:eastAsia="MS Gothic" w:hAnsi="MS Gothic" w:cs="MS Gothic" w:hint="eastAsia"/>
+        </w:rPr>
+        <w:t>├</w:t>
+      </w:r>
+      <w:r>
+        <w:rPr>
+          <w:rFonts w:ascii="Aptos" w:hAnsi="Aptos" w:cs="Aptos"/>
+        </w:rPr>
+        <w:t>──</w:t>
+      </w:r>
+      <w:r>
+        <w:t xml:space="preserve"> models/</w:t>
+      </w:r>
+    </w:p>
+    <w:p>
+      <w:r>
+        <w:t xml:space="preserve">│   </w:t>
+      </w:r>
+      <w:r>
+        <w:rPr>
+          <w:rFonts w:ascii="MS Gothic" w:eastAsia="MS Gothic" w:hAnsi="MS Gothic" w:cs="MS Gothic" w:hint="eastAsia"/>
+        </w:rPr>
+        <w:t>├</w:t>
+      </w:r>
+      <w:r>
+        <w:rPr>
+          <w:rFonts w:ascii="Aptos" w:hAnsi="Aptos" w:cs="Aptos"/>
+        </w:rPr>
+        <w:t>──</w:t>
+      </w:r>
+      <w:r>
+        <w:t xml:space="preserve"> foodModel.js</w:t>
+      </w:r>
+    </w:p>
+    <w:p>
+      <w:r>
+        <w:t xml:space="preserve">│   </w:t>
+      </w:r>
+      <w:r>
+        <w:rPr>
+          <w:rFonts w:ascii="MS Gothic" w:eastAsia="MS Gothic" w:hAnsi="MS Gothic" w:cs="MS Gothic" w:hint="eastAsia"/>
+        </w:rPr>
+        <w:t>├</w:t>
+      </w:r>
+      <w:r>
+        <w:rPr>
+          <w:rFonts w:ascii="Aptos" w:hAnsi="Aptos" w:cs="Aptos"/>
+        </w:rPr>
+        <w:t>──</w:t>
+      </w:r>
+      <w:r>
+        <w:t xml:space="preserve"> mealModel.js</w:t>
+      </w:r>
+    </w:p>
+    <w:p>
+      <w:r>
+        <w:t xml:space="preserve">│   </w:t>
+      </w:r>
+      <w:r>
+        <w:rPr>
+          <w:rFonts w:ascii="MS Gothic" w:eastAsia="MS Gothic" w:hAnsi="MS Gothic" w:cs="MS Gothic" w:hint="eastAsia"/>
+        </w:rPr>
+        <w:t>├</w:t>
+      </w:r>
+      <w:r>
+        <w:rPr>
+          <w:rFonts w:ascii="Aptos" w:hAnsi="Aptos" w:cs="Aptos"/>
+        </w:rPr>
+        <w:t>──</w:t>
+      </w:r>
+      <w:r>
+        <w:t xml:space="preserve"> mealPlanModel.js</w:t>
+      </w:r>
+    </w:p>
+    <w:p>
+      <w:r>
+        <w:t xml:space="preserve">│   </w:t>
+      </w:r>
+      <w:r>
+        <w:rPr>
+          <w:rFonts w:ascii="MS Gothic" w:eastAsia="MS Gothic" w:hAnsi="MS Gothic" w:cs="MS Gothic" w:hint="eastAsia"/>
+        </w:rPr>
+        <w:t>├</w:t>
+      </w:r>
+      <w:r>
+        <w:rPr>
+          <w:rFonts w:ascii="Aptos" w:hAnsi="Aptos" w:cs="Aptos"/>
+        </w:rPr>
+        <w:t>──</w:t>
+      </w:r>
+      <w:r>
+        <w:t xml:space="preserve"> waterModel.js</w:t>
+      </w:r>
+    </w:p>
+    <w:p>
+      <w:r>
+        <w:t>│   └── workoutModel.js</w:t>
+      </w:r>
+    </w:p>
+    <w:p>
+      <w:r>
+        <w:rPr>
+          <w:rFonts w:ascii="MS Gothic" w:eastAsia="MS Gothic" w:hAnsi="MS Gothic" w:cs="MS Gothic" w:hint="eastAsia"/>
+        </w:rPr>
+        <w:t>├</w:t>
+      </w:r>
+      <w:r>
+        <w:rPr>
+          <w:rFonts w:ascii="Aptos" w:hAnsi="Aptos" w:cs="Aptos"/>
+        </w:rPr>
+        <w:t>──</w:t>
+      </w:r>
+      <w:r>
+        <w:t xml:space="preserve"> routes/</w:t>
+      </w:r>
+    </w:p>
+    <w:p>
+      <w:r>
+        <w:t xml:space="preserve">│   </w:t>
+      </w:r>
+      <w:r>
+        <w:rPr>
+          <w:rFonts w:ascii="MS Gothic" w:eastAsia="MS Gothic" w:hAnsi="MS Gothic" w:cs="MS Gothic" w:hint="eastAsia"/>
+        </w:rPr>
+        <w:t>├</w:t>
+      </w:r>
+      <w:r>
+        <w:rPr>
+          <w:rFonts w:ascii="Aptos" w:hAnsi="Aptos" w:cs="Aptos"/>
+        </w:rPr>
+        <w:t>──</w:t>
+      </w:r>
+      <w:r>
+        <w:t xml:space="preserve"> auth.js</w:t>
+      </w:r>
+    </w:p>
+    <w:p>
+      <w:r>
+        <w:t xml:space="preserve">│   </w:t>
+      </w:r>
+      <w:r>
+        <w:rPr>
+          <w:rFonts w:ascii="MS Gothic" w:eastAsia="MS Gothic" w:hAnsi="MS Gothic" w:cs="MS Gothic" w:hint="eastAsia"/>
+        </w:rPr>
+        <w:t>├</w:t>
+      </w:r>
+      <w:r>
+        <w:rPr>
+          <w:rFonts w:ascii="Aptos" w:hAnsi="Aptos" w:cs="Aptos"/>
+        </w:rPr>
+        <w:t>──</w:t>
+      </w:r>
+      <w:r>
+        <w:t xml:space="preserve"> gymbot.js</w:t>
+      </w:r>
+    </w:p>
+    <w:p>
+      <w:r>
+        <w:t xml:space="preserve">│   </w:t>
+      </w:r>
+      <w:r>
+        <w:rPr>
+          <w:rFonts w:ascii="MS Gothic" w:eastAsia="MS Gothic" w:hAnsi="MS Gothic" w:cs="MS Gothic" w:hint="eastAsia"/>
+        </w:rPr>
+        <w:t>├</w:t>
+      </w:r>
+      <w:r>
+        <w:rPr>
+          <w:rFonts w:ascii="Aptos" w:hAnsi="Aptos" w:cs="Aptos"/>
+        </w:rPr>
+        <w:t>──</w:t>
+      </w:r>
+      <w:r>
+        <w:t xml:space="preserve"> mealPlanner.js</w:t>
+      </w:r>
+    </w:p>
+    <w:p>
+      <w:r>
+        <w:t xml:space="preserve">│   </w:t>
+      </w:r>
+      <w:r>
+        <w:rPr>
+          <w:rFonts w:ascii="MS Gothic" w:eastAsia="MS Gothic" w:hAnsi="MS Gothic" w:cs="MS Gothic" w:hint="eastAsia"/>
+        </w:rPr>
+        <w:t>├</w:t>
+      </w:r>
+      <w:r>
+        <w:rPr>
+          <w:rFonts w:ascii="Aptos" w:hAnsi="Aptos" w:cs="Aptos"/>
+        </w:rPr>
+        <w:t>──</w:t>
+      </w:r>
+      <w:r>
+        <w:t xml:space="preserve"> progressRoutes.js</w:t>
+      </w:r>
+    </w:p>
+    <w:p>
+      <w:r>
+        <w:lastRenderedPageBreak/>
+        <w:t>│   └── workoutRoutes.js</w:t>
+      </w:r>
+    </w:p>
+    <w:p>
+      <w:r>
+        <w:rPr>
+          <w:rFonts w:ascii="MS Gothic" w:eastAsia="MS Gothic" w:hAnsi="MS Gothic" w:cs="MS Gothic" w:hint="eastAsia"/>
+        </w:rPr>
+        <w:t>├</w:t>
+      </w:r>
+      <w:r>
+        <w:rPr>
+          <w:rFonts w:ascii="Aptos" w:hAnsi="Aptos" w:cs="Aptos"/>
+        </w:rPr>
+        <w:t>──</w:t>
+      </w:r>
+      <w:r>
+        <w:t xml:space="preserve"> scripts/</w:t>
+      </w:r>
+    </w:p>
+    <w:p>
+      <w:r>
+        <w:t>│   └── importFoods.js</w:t>
+      </w:r>
+    </w:p>
+    <w:p>
+      <w:r>
+        <w:rPr>
+          <w:rFonts w:ascii="MS Gothic" w:eastAsia="MS Gothic" w:hAnsi="MS Gothic" w:cs="MS Gothic" w:hint="eastAsia"/>
+        </w:rPr>
+        <w:t>├</w:t>
+      </w:r>
+      <w:r>
+        <w:rPr>
+          <w:rFonts w:ascii="Aptos" w:hAnsi="Aptos" w:cs="Aptos"/>
+        </w:rPr>
+        <w:t>──</w:t>
+      </w:r>
+      <w:r>
+        <w:t xml:space="preserve"> services/</w:t>
+      </w:r>
+    </w:p>
+    <w:p>
+      <w:r>
+        <w:t>│   └── generateMealPlan.js</w:t>
+      </w:r>
+    </w:p>
+    <w:p/>
+    <w:p>
+      <w:r>
+        <w:rPr>
+          <w:rFonts w:ascii="MS Gothic" w:eastAsia="MS Gothic" w:hAnsi="MS Gothic" w:cs="MS Gothic" w:hint="eastAsia"/>
+        </w:rPr>
+        <w:t>├</w:t>
+      </w:r>
+      <w:r>
+        <w:rPr>
+          <w:rFonts w:ascii="Aptos" w:hAnsi="Aptos" w:cs="Aptos"/>
+        </w:rPr>
+        <w:t>──</w:t>
+      </w:r>
+      <w:r>
+        <w:t xml:space="preserve"> progymdb.sql</w:t>
+      </w:r>
+    </w:p>
     <w:sectPr>
       <w:pgSz w:w="12240" w:h="15840"/>
       <w:pgMar w:top="1440" w:right="1440" w:bottom="1440" w:left="1440" w:header="720" w:footer="720" w:gutter="0"/>

</xml_diff>

<commit_message>
Premium workout page has now all categories with gif shows.
</commit_message>
<xml_diff>
--- a/progym_structure.docx
+++ b/progym_structure.docx
@@ -1008,7 +1008,13 @@
     </w:p>
     <w:p>
       <w:r>
-        <w:t>│   └── Workouts.jsx</w:t>
+        <w:t xml:space="preserve">│   └── </w:t>
+      </w:r>
+      <w:r>
+        <w:t>Premium</w:t>
+      </w:r>
+      <w:r>
+        <w:t>Workouts.jsx</w:t>
       </w:r>
     </w:p>
     <w:p>
@@ -1293,6 +1299,38 @@
         <w:t>──</w:t>
       </w:r>
       <w:r>
+        <w:t xml:space="preserve"> </w:t>
+      </w:r>
+      <w:r>
+        <w:t>PWorkouts</w:t>
+      </w:r>
+      <w:r>
+        <w:t>Style</w:t>
+      </w:r>
+      <w:r>
+        <w:t>s</w:t>
+      </w:r>
+      <w:r>
+        <w:t>.js</w:t>
+      </w:r>
+    </w:p>
+    <w:p>
+      <w:r>
+        <w:t xml:space="preserve">│       </w:t>
+      </w:r>
+      <w:r>
+        <w:rPr>
+          <w:rFonts w:ascii="MS Gothic" w:eastAsia="MS Gothic" w:hAnsi="MS Gothic" w:cs="MS Gothic" w:hint="eastAsia"/>
+        </w:rPr>
+        <w:t>├</w:t>
+      </w:r>
+      <w:r>
+        <w:rPr>
+          <w:rFonts w:ascii="Aptos" w:hAnsi="Aptos" w:cs="Aptos"/>
+        </w:rPr>
+        <w:t>──</w:t>
+      </w:r>
+      <w:r>
         <w:t xml:space="preserve"> GymBotStyle.js</w:t>
       </w:r>
     </w:p>
@@ -1644,6 +1682,7 @@
     </w:p>
     <w:p>
       <w:r>
+        <w:lastRenderedPageBreak/>
         <w:t xml:space="preserve">│   </w:t>
       </w:r>
       <w:r>
@@ -1664,7 +1703,6 @@
     </w:p>
     <w:p>
       <w:r>
-        <w:lastRenderedPageBreak/>
         <w:t>│   └── workoutRoutes.js</w:t>
       </w:r>
     </w:p>

</xml_diff>